<commit_message>
Update users documentation with new updates
</commit_message>
<xml_diff>
--- a/doc/Documentation_utilisateurs.docx
+++ b/doc/Documentation_utilisateurs.docx
@@ -110,19 +110,7 @@
           <w:rFonts w:ascii="Liberation Sans" w:hAnsi="Liberation Sans"/>
         </w:rPr>
         <w:tab/>
-        <w:t xml:space="preserve">Pour pouvoir participer au jeu il faudra suivre </w:t>
-      </w:r>
-      <w:r>
-        <w:rPr>
-          <w:rFonts w:ascii="Liberation Sans" w:hAnsi="Liberation Sans"/>
-        </w:rPr>
-        <w:t>des</w:t>
-      </w:r>
-      <w:r>
-        <w:rPr>
-          <w:rFonts w:ascii="Liberation Sans" w:hAnsi="Liberation Sans"/>
-        </w:rPr>
-        <w:t xml:space="preserve"> comptes Twitter prédéfinis et écrire </w:t>
+        <w:t xml:space="preserve">Pour pouvoir participer au jeu il faudra suivre des comptes Twitter prédéfinis et écrire </w:t>
         <w:tab/>
         <w:t>un tweet avec des hashtags prédéfinis.</w:t>
       </w:r>
@@ -186,19 +174,7 @@
         <w:tab/>
         <w:t xml:space="preserve">Une fois le tweet écrit, il recevra une réponse à son tweet pour lui dire qu’il peut </w:t>
         <w:tab/>
-        <w:t xml:space="preserve">participer, son nom s’affichera sur un écran </w:t>
-      </w:r>
-      <w:r>
-        <w:rPr>
-          <w:rFonts w:ascii="Liberation Sans" w:hAnsi="Liberation Sans"/>
-        </w:rPr>
-        <w:t xml:space="preserve">du stand </w:t>
-      </w:r>
-      <w:r>
-        <w:rPr>
-          <w:rFonts w:ascii="Liberation Sans" w:hAnsi="Liberation Sans"/>
-        </w:rPr>
-        <w:t xml:space="preserve">pour dire qu’il est dans la file </w:t>
+        <w:t xml:space="preserve">participer, son nom s’affichera sur un écran du stand pour dire qu’il est dans la file </w:t>
         <w:tab/>
         <w:t>d’attente pour pouvoir jouer.</w:t>
       </w:r>
@@ -213,21 +189,9 @@
           <w:rFonts w:ascii="Liberation Sans" w:hAnsi="Liberation Sans"/>
         </w:rPr>
         <w:tab/>
-        <w:t xml:space="preserve">À la fin de la partie son score sera affiché, </w:t>
-      </w:r>
-      <w:r>
-        <w:rPr>
-          <w:rFonts w:ascii="Liberation Sans" w:hAnsi="Liberation Sans"/>
-        </w:rPr>
-        <w:t xml:space="preserve">un tweet de réponse de félicitation lui sera </w:t>
-        <w:tab/>
-        <w:t>envoyé</w:t>
-      </w:r>
-      <w:r>
-        <w:rPr>
-          <w:rFonts w:ascii="Liberation Sans" w:hAnsi="Liberation Sans"/>
-        </w:rPr>
-        <w:t xml:space="preserve"> et il gagnera un lot aléatoire parmi les lots prédéfinis.</w:t>
+        <w:t xml:space="preserve">À la fin de la partie son score sera affiché, un tweet de réponse de félicitation lui sera </w:t>
+        <w:tab/>
+        <w:t>envoyé et il gagnera un lot aléatoire parmi les lots prédéfinis.</w:t>
       </w:r>
     </w:p>
     <w:p>
@@ -449,52 +413,10 @@
           <w:rFonts w:ascii="Liberation Sans" w:hAnsi="Liberation Sans"/>
         </w:rPr>
         <w:tab/>
-        <w:t xml:space="preserve">Les joueurs qui suivront tous les comptes Twitter nécessaires </w:t>
-      </w:r>
-      <w:r>
-        <w:rPr>
-          <w:rFonts w:ascii="Liberation Sans" w:hAnsi="Liberation Sans"/>
-        </w:rPr>
-        <w:t xml:space="preserve">et qui n’auront pas déjà </w:t>
-        <w:tab/>
-        <w:tab/>
-        <w:t>joué il y a moins d’un jour</w:t>
-      </w:r>
-      <w:r>
-        <w:rPr>
-          <w:rFonts w:ascii="Liberation Sans" w:hAnsi="Liberation Sans"/>
-        </w:rPr>
-        <w:t xml:space="preserve"> seront </w:t>
-      </w:r>
-      <w:r>
-        <w:rPr>
-          <w:rFonts w:ascii="Liberation Sans" w:hAnsi="Liberation Sans"/>
-        </w:rPr>
-        <w:t>comptés</w:t>
-      </w:r>
-      <w:r>
-        <w:rPr>
-          <w:rFonts w:ascii="Liberation Sans" w:hAnsi="Liberation Sans"/>
-        </w:rPr>
-        <w:t xml:space="preserve"> </w:t>
-      </w:r>
-      <w:r>
-        <w:rPr>
-          <w:rFonts w:ascii="Liberation Sans" w:hAnsi="Liberation Sans"/>
-        </w:rPr>
-        <w:t>comme valides</w:t>
-      </w:r>
-      <w:r>
-        <w:rPr>
-          <w:rFonts w:ascii="Liberation Sans" w:hAnsi="Liberation Sans"/>
-        </w:rPr>
-        <w:t>.</w:t>
-      </w:r>
-      <w:r>
-        <w:rPr>
-          <w:rFonts w:ascii="Liberation Sans" w:hAnsi="Liberation Sans"/>
-        </w:rPr>
-        <w:t xml:space="preserve"> </w:t>
+        <w:t xml:space="preserve">Les joueurs qui suivront tous les comptes Twitter nécessaires et qui n’auront pas déjà </w:t>
+        <w:tab/>
+        <w:tab/>
+        <w:t xml:space="preserve">joué il y a moins d’un jour seront comptés comme valides. </w:t>
       </w:r>
     </w:p>
     <w:p>
@@ -509,13 +431,7 @@
         <w:tab/>
         <w:t xml:space="preserve">Quand un joueur est validé une partie est créée et il reçoit un tweet de réponse leur </w:t>
         <w:tab/>
-        <w:t>disant qu’il participent au jeu</w:t>
-      </w:r>
-      <w:r>
-        <w:rPr>
-          <w:rFonts w:ascii="Liberation Sans" w:hAnsi="Liberation Sans"/>
-        </w:rPr>
-        <w:t>.</w:t>
+        <w:t>disant qu’il participent au jeu.</w:t>
       </w:r>
     </w:p>
     <w:p>
@@ -571,19 +487,7 @@
           <w:rFonts w:ascii="Liberation Sans" w:hAnsi="Liberation Sans"/>
         </w:rPr>
         <w:tab/>
-        <w:t>Qu’</w:t>
-      </w:r>
-      <w:r>
-        <w:rPr>
-          <w:rFonts w:ascii="Liberation Sans" w:hAnsi="Liberation Sans"/>
-        </w:rPr>
-        <w:t>un</w:t>
-      </w:r>
-      <w:r>
-        <w:rPr>
-          <w:rFonts w:ascii="Liberation Sans" w:hAnsi="Liberation Sans"/>
-        </w:rPr>
-        <w:t xml:space="preserve"> joueur soit valide ou non, ses infos (nom, pseudo, id Twitter) et son tweet de </w:t>
+        <w:t xml:space="preserve">Qu’un joueur soit valide ou non, ses infos (nom, pseudo, id Twitter) et son tweet de </w:t>
         <w:tab/>
         <w:t>participation seront sauvegardés.</w:t>
       </w:r>
@@ -725,32 +629,9 @@
           <w:rFonts w:ascii="Liberation Sans" w:hAnsi="Liberation Sans"/>
         </w:rPr>
         <w:tab/>
-        <w:t xml:space="preserve">L’interface administrateur contient plusieurs onglets : le tableau de bord et </w:t>
-      </w:r>
-      <w:r>
-        <w:rPr>
-          <w:rFonts w:ascii="Liberation Sans" w:hAnsi="Liberation Sans"/>
-        </w:rPr>
-        <w:t>un onglet</w:t>
-      </w:r>
-      <w:r>
-        <w:rPr>
-          <w:rFonts w:ascii="Liberation Sans" w:hAnsi="Liberation Sans"/>
-        </w:rPr>
-        <w:t xml:space="preserve"> </w:t>
-        <w:tab/>
-      </w:r>
-      <w:r>
-        <w:rPr>
-          <w:rFonts w:ascii="Liberation Sans" w:hAnsi="Liberation Sans"/>
-        </w:rPr>
-        <w:t xml:space="preserve">par type de </w:t>
-      </w:r>
-      <w:r>
-        <w:rPr>
-          <w:rFonts w:ascii="Liberation Sans" w:hAnsi="Liberation Sans"/>
-        </w:rPr>
-        <w:t>données (lots, récompenses etc.)</w:t>
+        <w:t xml:space="preserve">L’interface administrateur contient plusieurs onglets : le tableau de bord et un onglet </w:t>
+        <w:tab/>
+        <w:t>par type de données (lots, récompenses etc.)</w:t>
       </w:r>
     </w:p>
     <w:p>
@@ -1016,19 +897,7 @@
         <w:t xml:space="preserve">Pour cette première visite nous allons partir du principe qu’il n’y a pas une seule </w:t>
         <w:tab/>
         <w:tab/>
-        <w:t xml:space="preserve">donnée </w:t>
-      </w:r>
-      <w:r>
-        <w:rPr>
-          <w:rFonts w:ascii="Liberation Sans" w:hAnsi="Liberation Sans"/>
-        </w:rPr>
-        <w:t>par défaut. N</w:t>
-      </w:r>
-      <w:r>
-        <w:rPr>
-          <w:rFonts w:ascii="Liberation Sans" w:hAnsi="Liberation Sans"/>
-        </w:rPr>
-        <w:t xml:space="preserve">ous allons préparer le terrain pour que la commande puisse </w:t>
+        <w:t xml:space="preserve">donnée par défaut. Nous allons préparer le terrain pour que la commande puisse </w:t>
         <w:tab/>
         <w:t>fonctionner correctement !</w:t>
       </w:r>
@@ -1087,19 +956,7 @@
           <w:rFonts w:ascii="Liberation Sans" w:hAnsi="Liberation Sans"/>
         </w:rPr>
         <w:tab/>
-        <w:t xml:space="preserve">Ce message servira lors de l’envoi des tweets </w:t>
-      </w:r>
-      <w:r>
-        <w:rPr>
-          <w:rFonts w:ascii="Liberation Sans" w:hAnsi="Liberation Sans"/>
-        </w:rPr>
-        <w:t xml:space="preserve">de réponses </w:t>
-      </w:r>
-      <w:r>
-        <w:rPr>
-          <w:rFonts w:ascii="Liberation Sans" w:hAnsi="Liberation Sans"/>
-        </w:rPr>
-        <w:t xml:space="preserve">de félicitations lorsque le </w:t>
+        <w:t xml:space="preserve">Ce message servira lors de l’envoi des tweets de réponses de félicitations lorsque le </w:t>
         <w:tab/>
         <w:t xml:space="preserve">joueurs gagnera ce lot. </w:t>
       </w:r>
@@ -1147,7 +1004,7 @@
           <w:rFonts w:ascii="Liberation Sans" w:hAnsi="Liberation Sans"/>
         </w:rPr>
         <w:drawing>
-          <wp:anchor behindDoc="0" distT="0" distB="0" distL="0" distR="0" simplePos="0" locked="0" layoutInCell="1" allowOverlap="1" relativeHeight="3">
+          <wp:anchor behindDoc="0" distT="0" distB="0" distL="0" distR="0" simplePos="0" locked="0" layoutInCell="1" allowOverlap="1" relativeHeight="16">
             <wp:simplePos x="0" y="0"/>
             <wp:positionH relativeFrom="column">
               <wp:posOffset>360045</wp:posOffset>
@@ -1155,7 +1012,7 @@
             <wp:positionV relativeFrom="paragraph">
               <wp:posOffset>635</wp:posOffset>
             </wp:positionV>
-            <wp:extent cx="5988050" cy="1802765"/>
+            <wp:extent cx="5986780" cy="1844040"/>
             <wp:effectExtent l="0" t="0" r="0" b="0"/>
             <wp:wrapTopAndBottom/>
             <wp:docPr id="2" name="Image2" descr=""/>
@@ -1180,7 +1037,7 @@
                   <pic:spPr bwMode="auto">
                     <a:xfrm>
                       <a:off x="0" y="0"/>
-                      <a:ext cx="5988050" cy="1802765"/>
+                      <a:ext cx="5986780" cy="1844040"/>
                     </a:xfrm>
                     <a:prstGeom prst="rect">
                       <a:avLst/>
@@ -1196,6 +1053,19 @@
     <w:p>
       <w:pPr>
         <w:pStyle w:val="Normal"/>
+        <w:rPr>
+          <w:rFonts w:ascii="Liberation Sans" w:hAnsi="Liberation Sans"/>
+        </w:rPr>
+      </w:pPr>
+      <w:r>
+        <w:rPr>
+          <w:rFonts w:ascii="Liberation Sans" w:hAnsi="Liberation Sans"/>
+        </w:rPr>
+      </w:r>
+    </w:p>
+    <w:p>
+      <w:pPr>
+        <w:pStyle w:val="Normal"/>
         <w:rPr/>
       </w:pPr>
       <w:r>
@@ -1231,7 +1101,7 @@
           <w:rFonts w:ascii="Liberation Sans" w:hAnsi="Liberation Sans"/>
         </w:rPr>
         <w:drawing>
-          <wp:anchor behindDoc="0" distT="0" distB="0" distL="0" distR="0" simplePos="0" locked="0" layoutInCell="1" allowOverlap="1" relativeHeight="4">
+          <wp:anchor behindDoc="0" distT="0" distB="0" distL="0" distR="0" simplePos="0" locked="0" layoutInCell="1" allowOverlap="1" relativeHeight="17">
             <wp:simplePos x="0" y="0"/>
             <wp:positionH relativeFrom="column">
               <wp:posOffset>360045</wp:posOffset>
@@ -1239,7 +1109,7 @@
             <wp:positionV relativeFrom="paragraph">
               <wp:posOffset>635</wp:posOffset>
             </wp:positionV>
-            <wp:extent cx="6016625" cy="1330325"/>
+            <wp:extent cx="5968365" cy="1349375"/>
             <wp:effectExtent l="0" t="0" r="0" b="0"/>
             <wp:wrapTopAndBottom/>
             <wp:docPr id="3" name="Image3" descr=""/>
@@ -1264,7 +1134,7 @@
                   <pic:spPr bwMode="auto">
                     <a:xfrm>
                       <a:off x="0" y="0"/>
-                      <a:ext cx="6016625" cy="1330325"/>
+                      <a:ext cx="5968365" cy="1349375"/>
                     </a:xfrm>
                     <a:prstGeom prst="rect">
                       <a:avLst/>
@@ -1341,7 +1211,7 @@
           <w:rFonts w:ascii="Liberation Sans" w:hAnsi="Liberation Sans"/>
         </w:rPr>
         <w:drawing>
-          <wp:anchor behindDoc="0" distT="0" distB="0" distL="0" distR="0" simplePos="0" locked="0" layoutInCell="1" allowOverlap="1" relativeHeight="5">
+          <wp:anchor behindDoc="0" distT="0" distB="0" distL="0" distR="0" simplePos="0" locked="0" layoutInCell="1" allowOverlap="1" relativeHeight="3">
             <wp:simplePos x="0" y="0"/>
             <wp:positionH relativeFrom="column">
               <wp:posOffset>360045</wp:posOffset>
@@ -1394,7 +1264,7 @@
       </w:pPr>
       <w:r>
         <w:drawing>
-          <wp:anchor behindDoc="0" distT="0" distB="0" distL="0" distR="0" simplePos="0" locked="0" layoutInCell="1" allowOverlap="1" relativeHeight="6">
+          <wp:anchor behindDoc="0" distT="0" distB="0" distL="0" distR="0" simplePos="0" locked="0" layoutInCell="1" allowOverlap="1" relativeHeight="4">
             <wp:simplePos x="0" y="0"/>
             <wp:positionH relativeFrom="column">
               <wp:posOffset>360045</wp:posOffset>
@@ -1497,7 +1367,7 @@
           <w:rFonts w:ascii="Liberation Sans" w:hAnsi="Liberation Sans"/>
         </w:rPr>
         <w:drawing>
-          <wp:anchor behindDoc="0" distT="0" distB="0" distL="0" distR="0" simplePos="0" locked="0" layoutInCell="1" allowOverlap="1" relativeHeight="7">
+          <wp:anchor behindDoc="0" distT="0" distB="0" distL="0" distR="0" simplePos="0" locked="0" layoutInCell="1" allowOverlap="1" relativeHeight="18">
             <wp:simplePos x="0" y="0"/>
             <wp:positionH relativeFrom="column">
               <wp:posOffset>360045</wp:posOffset>
@@ -1505,7 +1375,7 @@
             <wp:positionV relativeFrom="paragraph">
               <wp:posOffset>635</wp:posOffset>
             </wp:positionV>
-            <wp:extent cx="6092825" cy="1998345"/>
+            <wp:extent cx="6085205" cy="2016125"/>
             <wp:effectExtent l="0" t="0" r="0" b="0"/>
             <wp:wrapTopAndBottom/>
             <wp:docPr id="6" name="Image6" descr=""/>
@@ -1530,7 +1400,7 @@
                   <pic:spPr bwMode="auto">
                     <a:xfrm>
                       <a:off x="0" y="0"/>
-                      <a:ext cx="6092825" cy="1998345"/>
+                      <a:ext cx="6085205" cy="2016125"/>
                     </a:xfrm>
                     <a:prstGeom prst="rect">
                       <a:avLst/>
@@ -1546,6 +1416,17 @@
     <w:p>
       <w:pPr>
         <w:pStyle w:val="Normal"/>
+        <w:rPr>
+          <w:rFonts w:ascii="Liberation Sans" w:hAnsi="Liberation Sans"/>
+        </w:rPr>
+      </w:pPr>
+      <w:r>
+        <w:rPr/>
+      </w:r>
+    </w:p>
+    <w:p>
+      <w:pPr>
+        <w:pStyle w:val="Normal"/>
         <w:rPr/>
       </w:pPr>
       <w:r>
@@ -1564,28 +1445,32 @@
         </w:rPr>
       </w:pPr>
       <w:r>
-        <w:rPr/>
-      </w:r>
-    </w:p>
-    <w:p>
-      <w:pPr>
-        <w:pStyle w:val="Normal"/>
-        <w:rPr>
-          <w:rFonts w:ascii="Liberation Sans" w:hAnsi="Liberation Sans"/>
-        </w:rPr>
-      </w:pPr>
-      <w:r>
-        <w:rPr/>
+        <w:rPr>
+          <w:rFonts w:ascii="Liberation Sans" w:hAnsi="Liberation Sans"/>
+        </w:rPr>
+      </w:r>
+    </w:p>
+    <w:p>
+      <w:pPr>
+        <w:pStyle w:val="Normal"/>
+        <w:rPr>
+          <w:rFonts w:ascii="Liberation Sans" w:hAnsi="Liberation Sans"/>
+        </w:rPr>
+      </w:pPr>
+      <w:r>
+        <w:rPr>
+          <w:rFonts w:ascii="Liberation Sans" w:hAnsi="Liberation Sans"/>
+        </w:rPr>
         <w:drawing>
-          <wp:anchor behindDoc="0" distT="0" distB="0" distL="0" distR="0" simplePos="0" locked="0" layoutInCell="1" allowOverlap="1" relativeHeight="8">
+          <wp:anchor behindDoc="0" distT="0" distB="0" distL="0" distR="0" simplePos="0" locked="0" layoutInCell="1" allowOverlap="1" relativeHeight="19">
             <wp:simplePos x="0" y="0"/>
             <wp:positionH relativeFrom="column">
               <wp:posOffset>360045</wp:posOffset>
             </wp:positionH>
             <wp:positionV relativeFrom="paragraph">
-              <wp:posOffset>635</wp:posOffset>
+              <wp:posOffset>87630</wp:posOffset>
             </wp:positionV>
-            <wp:extent cx="6121400" cy="2569845"/>
+            <wp:extent cx="6124575" cy="2587625"/>
             <wp:effectExtent l="0" t="0" r="0" b="0"/>
             <wp:wrapTopAndBottom/>
             <wp:docPr id="7" name="Image7" descr=""/>
@@ -1610,7 +1495,7 @@
                   <pic:spPr bwMode="auto">
                     <a:xfrm>
                       <a:off x="0" y="0"/>
-                      <a:ext cx="6121400" cy="2569845"/>
+                      <a:ext cx="6124575" cy="2587625"/>
                     </a:xfrm>
                     <a:prstGeom prst="rect">
                       <a:avLst/>
@@ -1631,24 +1516,21 @@
         </w:rPr>
       </w:pPr>
       <w:r>
-        <w:rPr/>
-      </w:r>
-    </w:p>
-    <w:p>
-      <w:pPr>
-        <w:pStyle w:val="Normal"/>
-        <w:rPr/>
-      </w:pPr>
-      <w:r>
-        <w:rPr>
-          <w:rFonts w:ascii="Liberation Sans" w:hAnsi="Liberation Sans"/>
-        </w:rPr>
-        <w:tab/>
-      </w:r>
-      <w:r>
-        <w:rPr>
-          <w:rFonts w:ascii="Liberation Sans" w:hAnsi="Liberation Sans"/>
-        </w:rPr>
+        <w:rPr>
+          <w:rFonts w:ascii="Liberation Sans" w:hAnsi="Liberation Sans"/>
+        </w:rPr>
+      </w:r>
+    </w:p>
+    <w:p>
+      <w:pPr>
+        <w:pStyle w:val="Normal"/>
+        <w:rPr/>
+      </w:pPr>
+      <w:r>
+        <w:rPr>
+          <w:rFonts w:ascii="Liberation Sans" w:hAnsi="Liberation Sans"/>
+        </w:rPr>
+        <w:tab/>
         <w:t>Nous avons fini avec les lots, nous allons ensuite voir les comptes Twitter à suivre.</w:t>
       </w:r>
     </w:p>
@@ -1675,7 +1557,9 @@
         </w:rPr>
       </w:pPr>
       <w:r>
-        <w:rPr/>
+        <w:rPr>
+          <w:rFonts w:ascii="Liberation Sans" w:hAnsi="Liberation Sans"/>
+        </w:rPr>
       </w:r>
     </w:p>
     <w:p>
@@ -1699,20 +1583,24 @@
         </w:rPr>
       </w:pPr>
       <w:r>
-        <w:rPr/>
-      </w:r>
-    </w:p>
-    <w:p>
-      <w:pPr>
-        <w:pStyle w:val="Normal"/>
-        <w:rPr>
-          <w:rFonts w:ascii="Liberation Sans" w:hAnsi="Liberation Sans"/>
-        </w:rPr>
-      </w:pPr>
-      <w:r>
-        <w:rPr/>
+        <w:rPr>
+          <w:rFonts w:ascii="Liberation Sans" w:hAnsi="Liberation Sans"/>
+        </w:rPr>
+      </w:r>
+    </w:p>
+    <w:p>
+      <w:pPr>
+        <w:pStyle w:val="Normal"/>
+        <w:rPr>
+          <w:rFonts w:ascii="Liberation Sans" w:hAnsi="Liberation Sans"/>
+        </w:rPr>
+      </w:pPr>
+      <w:r>
+        <w:rPr>
+          <w:rFonts w:ascii="Liberation Sans" w:hAnsi="Liberation Sans"/>
+        </w:rPr>
         <w:drawing>
-          <wp:anchor behindDoc="0" distT="0" distB="0" distL="0" distR="0" simplePos="0" locked="0" layoutInCell="1" allowOverlap="1" relativeHeight="9">
+          <wp:anchor behindDoc="0" distT="0" distB="0" distL="0" distR="0" simplePos="0" locked="0" layoutInCell="1" allowOverlap="1" relativeHeight="5">
             <wp:simplePos x="0" y="0"/>
             <wp:positionH relativeFrom="column">
               <wp:posOffset>360045</wp:posOffset>
@@ -1781,20 +1669,24 @@
         </w:rPr>
       </w:pPr>
       <w:r>
-        <w:rPr/>
-      </w:r>
-    </w:p>
-    <w:p>
-      <w:pPr>
-        <w:pStyle w:val="Normal"/>
-        <w:rPr>
-          <w:rFonts w:ascii="Liberation Sans" w:hAnsi="Liberation Sans"/>
-        </w:rPr>
-      </w:pPr>
-      <w:r>
-        <w:rPr/>
+        <w:rPr>
+          <w:rFonts w:ascii="Liberation Sans" w:hAnsi="Liberation Sans"/>
+        </w:rPr>
+      </w:r>
+    </w:p>
+    <w:p>
+      <w:pPr>
+        <w:pStyle w:val="Normal"/>
+        <w:rPr>
+          <w:rFonts w:ascii="Liberation Sans" w:hAnsi="Liberation Sans"/>
+        </w:rPr>
+      </w:pPr>
+      <w:r>
+        <w:rPr>
+          <w:rFonts w:ascii="Liberation Sans" w:hAnsi="Liberation Sans"/>
+        </w:rPr>
         <w:drawing>
-          <wp:anchor behindDoc="0" distT="0" distB="0" distL="0" distR="0" simplePos="0" locked="0" layoutInCell="1" allowOverlap="1" relativeHeight="10">
+          <wp:anchor behindDoc="0" distT="0" distB="0" distL="0" distR="0" simplePos="0" locked="0" layoutInCell="1" allowOverlap="1" relativeHeight="6">
             <wp:simplePos x="0" y="0"/>
             <wp:positionH relativeFrom="column">
               <wp:posOffset>1080135</wp:posOffset>
@@ -1848,7 +1740,9 @@
         </w:rPr>
       </w:pPr>
       <w:r>
-        <w:rPr/>
+        <w:rPr>
+          <w:rFonts w:ascii="Liberation Sans" w:hAnsi="Liberation Sans"/>
+        </w:rPr>
       </w:r>
     </w:p>
     <w:p>
@@ -1889,7 +1783,9 @@
         </w:rPr>
       </w:pPr>
       <w:r>
-        <w:rPr/>
+        <w:rPr>
+          <w:rFonts w:ascii="Liberation Sans" w:hAnsi="Liberation Sans"/>
+        </w:rPr>
       </w:r>
     </w:p>
     <w:p>
@@ -1917,7 +1813,9 @@
         </w:rPr>
       </w:pPr>
       <w:r>
-        <w:rPr/>
+        <w:rPr>
+          <w:rFonts w:ascii="Liberation Sans" w:hAnsi="Liberation Sans"/>
+        </w:rPr>
       </w:r>
     </w:p>
     <w:p>
@@ -1943,7 +1841,9 @@
         </w:rPr>
       </w:pPr>
       <w:r>
-        <w:rPr/>
+        <w:rPr>
+          <w:rFonts w:ascii="Liberation Sans" w:hAnsi="Liberation Sans"/>
+        </w:rPr>
       </w:r>
     </w:p>
     <w:p>
@@ -1967,20 +1867,24 @@
         </w:rPr>
       </w:pPr>
       <w:r>
-        <w:rPr/>
-      </w:r>
-    </w:p>
-    <w:p>
-      <w:pPr>
-        <w:pStyle w:val="Normal"/>
-        <w:rPr>
-          <w:rFonts w:ascii="Liberation Sans" w:hAnsi="Liberation Sans"/>
-        </w:rPr>
-      </w:pPr>
-      <w:r>
-        <w:rPr/>
+        <w:rPr>
+          <w:rFonts w:ascii="Liberation Sans" w:hAnsi="Liberation Sans"/>
+        </w:rPr>
+      </w:r>
+    </w:p>
+    <w:p>
+      <w:pPr>
+        <w:pStyle w:val="Normal"/>
+        <w:rPr>
+          <w:rFonts w:ascii="Liberation Sans" w:hAnsi="Liberation Sans"/>
+        </w:rPr>
+      </w:pPr>
+      <w:r>
+        <w:rPr>
+          <w:rFonts w:ascii="Liberation Sans" w:hAnsi="Liberation Sans"/>
+        </w:rPr>
         <w:drawing>
-          <wp:anchor behindDoc="0" distT="0" distB="0" distL="0" distR="0" simplePos="0" locked="0" layoutInCell="1" allowOverlap="1" relativeHeight="11">
+          <wp:anchor behindDoc="0" distT="0" distB="0" distL="0" distR="0" simplePos="0" locked="0" layoutInCell="1" allowOverlap="1" relativeHeight="7">
             <wp:simplePos x="0" y="0"/>
             <wp:positionH relativeFrom="column">
               <wp:posOffset>360045</wp:posOffset>
@@ -2034,7 +1938,9 @@
         </w:rPr>
       </w:pPr>
       <w:r>
-        <w:rPr/>
+        <w:rPr>
+          <w:rFonts w:ascii="Liberation Sans" w:hAnsi="Liberation Sans"/>
+        </w:rPr>
       </w:r>
     </w:p>
     <w:p>
@@ -2060,20 +1966,24 @@
         </w:rPr>
       </w:pPr>
       <w:r>
-        <w:rPr/>
-      </w:r>
-    </w:p>
-    <w:p>
-      <w:pPr>
-        <w:pStyle w:val="Normal"/>
-        <w:rPr>
-          <w:rFonts w:ascii="Liberation Sans" w:hAnsi="Liberation Sans"/>
-        </w:rPr>
-      </w:pPr>
-      <w:r>
-        <w:rPr/>
+        <w:rPr>
+          <w:rFonts w:ascii="Liberation Sans" w:hAnsi="Liberation Sans"/>
+        </w:rPr>
+      </w:r>
+    </w:p>
+    <w:p>
+      <w:pPr>
+        <w:pStyle w:val="Normal"/>
+        <w:rPr>
+          <w:rFonts w:ascii="Liberation Sans" w:hAnsi="Liberation Sans"/>
+        </w:rPr>
+      </w:pPr>
+      <w:r>
+        <w:rPr>
+          <w:rFonts w:ascii="Liberation Sans" w:hAnsi="Liberation Sans"/>
+        </w:rPr>
         <w:drawing>
-          <wp:anchor behindDoc="0" distT="0" distB="0" distL="0" distR="0" simplePos="0" locked="0" layoutInCell="1" allowOverlap="1" relativeHeight="12">
+          <wp:anchor behindDoc="0" distT="0" distB="0" distL="0" distR="0" simplePos="0" locked="0" layoutInCell="1" allowOverlap="1" relativeHeight="8">
             <wp:simplePos x="0" y="0"/>
             <wp:positionH relativeFrom="column">
               <wp:posOffset>360045</wp:posOffset>
@@ -2127,7 +2037,9 @@
         </w:rPr>
       </w:pPr>
       <w:r>
-        <w:rPr/>
+        <w:rPr>
+          <w:rFonts w:ascii="Liberation Sans" w:hAnsi="Liberation Sans"/>
+        </w:rPr>
       </w:r>
     </w:p>
     <w:p>
@@ -2153,7 +2065,9 @@
         </w:rPr>
       </w:pPr>
       <w:r>
-        <w:rPr/>
+        <w:rPr>
+          <w:rFonts w:ascii="Liberation Sans" w:hAnsi="Liberation Sans"/>
+        </w:rPr>
       </w:r>
     </w:p>
     <w:p>
@@ -2179,7 +2093,9 @@
         </w:rPr>
       </w:pPr>
       <w:r>
-        <w:rPr/>
+        <w:rPr>
+          <w:rFonts w:ascii="Liberation Sans" w:hAnsi="Liberation Sans"/>
+        </w:rPr>
       </w:r>
     </w:p>
     <w:p>
@@ -2218,20 +2134,24 @@
         </w:rPr>
       </w:pPr>
       <w:r>
-        <w:rPr/>
-      </w:r>
-    </w:p>
-    <w:p>
-      <w:pPr>
-        <w:pStyle w:val="Normal"/>
-        <w:rPr>
-          <w:rFonts w:ascii="Liberation Sans" w:hAnsi="Liberation Sans"/>
-        </w:rPr>
-      </w:pPr>
-      <w:r>
-        <w:rPr/>
+        <w:rPr>
+          <w:rFonts w:ascii="Liberation Sans" w:hAnsi="Liberation Sans"/>
+        </w:rPr>
+      </w:r>
+    </w:p>
+    <w:p>
+      <w:pPr>
+        <w:pStyle w:val="Normal"/>
+        <w:rPr>
+          <w:rFonts w:ascii="Liberation Sans" w:hAnsi="Liberation Sans"/>
+        </w:rPr>
+      </w:pPr>
+      <w:r>
+        <w:rPr>
+          <w:rFonts w:ascii="Liberation Sans" w:hAnsi="Liberation Sans"/>
+        </w:rPr>
         <w:drawing>
-          <wp:anchor behindDoc="0" distT="0" distB="0" distL="0" distR="0" simplePos="0" locked="0" layoutInCell="1" allowOverlap="1" relativeHeight="13">
+          <wp:anchor behindDoc="0" distT="0" distB="0" distL="0" distR="0" simplePos="0" locked="0" layoutInCell="1" allowOverlap="1" relativeHeight="9">
             <wp:simplePos x="0" y="0"/>
             <wp:positionH relativeFrom="column">
               <wp:posOffset>360045</wp:posOffset>
@@ -2285,7 +2205,9 @@
         </w:rPr>
       </w:pPr>
       <w:r>
-        <w:rPr/>
+        <w:rPr>
+          <w:rFonts w:ascii="Liberation Sans" w:hAnsi="Liberation Sans"/>
+        </w:rPr>
       </w:r>
     </w:p>
     <w:p>
@@ -2326,7 +2248,9 @@
         </w:rPr>
       </w:pPr>
       <w:r>
-        <w:rPr/>
+        <w:rPr>
+          <w:rFonts w:ascii="Liberation Sans" w:hAnsi="Liberation Sans"/>
+        </w:rPr>
       </w:r>
     </w:p>
     <w:p>
@@ -2350,20 +2274,24 @@
         </w:rPr>
       </w:pPr>
       <w:r>
-        <w:rPr/>
-      </w:r>
-    </w:p>
-    <w:p>
-      <w:pPr>
-        <w:pStyle w:val="Normal"/>
-        <w:rPr>
-          <w:rFonts w:ascii="Liberation Sans" w:hAnsi="Liberation Sans"/>
-        </w:rPr>
-      </w:pPr>
-      <w:r>
-        <w:rPr/>
+        <w:rPr>
+          <w:rFonts w:ascii="Liberation Sans" w:hAnsi="Liberation Sans"/>
+        </w:rPr>
+      </w:r>
+    </w:p>
+    <w:p>
+      <w:pPr>
+        <w:pStyle w:val="Normal"/>
+        <w:rPr>
+          <w:rFonts w:ascii="Liberation Sans" w:hAnsi="Liberation Sans"/>
+        </w:rPr>
+      </w:pPr>
+      <w:r>
+        <w:rPr>
+          <w:rFonts w:ascii="Liberation Sans" w:hAnsi="Liberation Sans"/>
+        </w:rPr>
         <w:drawing>
-          <wp:anchor behindDoc="0" distT="0" distB="0" distL="0" distR="0" simplePos="0" locked="0" layoutInCell="1" allowOverlap="1" relativeHeight="14">
+          <wp:anchor behindDoc="0" distT="0" distB="0" distL="0" distR="0" simplePos="0" locked="0" layoutInCell="1" allowOverlap="1" relativeHeight="10">
             <wp:simplePos x="0" y="0"/>
             <wp:positionH relativeFrom="column">
               <wp:posOffset>360045</wp:posOffset>
@@ -2430,20 +2358,24 @@
         </w:rPr>
       </w:pPr>
       <w:r>
-        <w:rPr/>
-      </w:r>
-    </w:p>
-    <w:p>
-      <w:pPr>
-        <w:pStyle w:val="Normal"/>
-        <w:rPr>
-          <w:rFonts w:ascii="Liberation Sans" w:hAnsi="Liberation Sans"/>
-        </w:rPr>
-      </w:pPr>
-      <w:r>
-        <w:rPr/>
+        <w:rPr>
+          <w:rFonts w:ascii="Liberation Sans" w:hAnsi="Liberation Sans"/>
+        </w:rPr>
+      </w:r>
+    </w:p>
+    <w:p>
+      <w:pPr>
+        <w:pStyle w:val="Normal"/>
+        <w:rPr>
+          <w:rFonts w:ascii="Liberation Sans" w:hAnsi="Liberation Sans"/>
+        </w:rPr>
+      </w:pPr>
+      <w:r>
+        <w:rPr>
+          <w:rFonts w:ascii="Liberation Sans" w:hAnsi="Liberation Sans"/>
+        </w:rPr>
         <w:drawing>
-          <wp:anchor behindDoc="0" distT="0" distB="0" distL="0" distR="0" simplePos="0" locked="0" layoutInCell="1" allowOverlap="1" relativeHeight="15">
+          <wp:anchor behindDoc="0" distT="0" distB="0" distL="0" distR="0" simplePos="0" locked="0" layoutInCell="1" allowOverlap="1" relativeHeight="20">
             <wp:simplePos x="0" y="0"/>
             <wp:positionH relativeFrom="column">
               <wp:posOffset>360045</wp:posOffset>
@@ -2451,7 +2383,7 @@
             <wp:positionV relativeFrom="paragraph">
               <wp:posOffset>635</wp:posOffset>
             </wp:positionV>
-            <wp:extent cx="6102350" cy="1533525"/>
+            <wp:extent cx="6120765" cy="1451610"/>
             <wp:effectExtent l="0" t="0" r="0" b="0"/>
             <wp:wrapTopAndBottom/>
             <wp:docPr id="14" name="Image14" descr=""/>
@@ -2476,7 +2408,7 @@
                   <pic:spPr bwMode="auto">
                     <a:xfrm>
                       <a:off x="0" y="0"/>
-                      <a:ext cx="6102350" cy="1533525"/>
+                      <a:ext cx="6120765" cy="1451610"/>
                     </a:xfrm>
                     <a:prstGeom prst="rect">
                       <a:avLst/>
@@ -2497,13 +2429,17 @@
         </w:rPr>
       </w:pPr>
       <w:r>
-        <w:rPr/>
-      </w:r>
-    </w:p>
-    <w:p>
-      <w:pPr>
-        <w:pStyle w:val="Normal"/>
-        <w:rPr/>
+        <w:rPr>
+          <w:rFonts w:ascii="Liberation Sans" w:hAnsi="Liberation Sans"/>
+        </w:rPr>
+      </w:r>
+    </w:p>
+    <w:p>
+      <w:pPr>
+        <w:pStyle w:val="Normal"/>
+        <w:rPr>
+          <w:rFonts w:ascii="Liberation Sans" w:hAnsi="Liberation Sans"/>
+        </w:rPr>
       </w:pPr>
       <w:r>
         <w:rPr>
@@ -2523,7 +2459,9 @@
         </w:rPr>
       </w:pPr>
       <w:r>
-        <w:rPr/>
+        <w:rPr>
+          <w:rFonts w:ascii="Liberation Sans" w:hAnsi="Liberation Sans"/>
+        </w:rPr>
       </w:r>
     </w:p>
     <w:p>
@@ -2547,28 +2485,32 @@
         </w:rPr>
       </w:pPr>
       <w:r>
-        <w:rPr/>
-      </w:r>
-    </w:p>
-    <w:p>
-      <w:pPr>
-        <w:pStyle w:val="Normal"/>
-        <w:rPr>
-          <w:rFonts w:ascii="Liberation Sans" w:hAnsi="Liberation Sans"/>
-        </w:rPr>
-      </w:pPr>
-      <w:r>
-        <w:rPr/>
+        <w:rPr>
+          <w:rFonts w:ascii="Liberation Sans" w:hAnsi="Liberation Sans"/>
+        </w:rPr>
+      </w:r>
+    </w:p>
+    <w:p>
+      <w:pPr>
+        <w:pStyle w:val="Normal"/>
+        <w:rPr>
+          <w:rFonts w:ascii="Liberation Sans" w:hAnsi="Liberation Sans"/>
+        </w:rPr>
+      </w:pPr>
+      <w:r>
+        <w:rPr>
+          <w:rFonts w:ascii="Liberation Sans" w:hAnsi="Liberation Sans"/>
+        </w:rPr>
         <w:drawing>
-          <wp:anchor behindDoc="0" distT="0" distB="0" distL="0" distR="0" simplePos="0" locked="0" layoutInCell="1" allowOverlap="1" relativeHeight="16">
+          <wp:anchor behindDoc="0" distT="0" distB="0" distL="0" distR="0" simplePos="0" locked="0" layoutInCell="1" allowOverlap="1" relativeHeight="21">
             <wp:simplePos x="0" y="0"/>
             <wp:positionH relativeFrom="column">
               <wp:posOffset>360045</wp:posOffset>
             </wp:positionH>
             <wp:positionV relativeFrom="paragraph">
-              <wp:posOffset>635</wp:posOffset>
+              <wp:posOffset>40005</wp:posOffset>
             </wp:positionV>
-            <wp:extent cx="6140450" cy="1370330"/>
+            <wp:extent cx="6152515" cy="1367790"/>
             <wp:effectExtent l="0" t="0" r="0" b="0"/>
             <wp:wrapTopAndBottom/>
             <wp:docPr id="15" name="Image15" descr=""/>
@@ -2593,7 +2535,7 @@
                   <pic:spPr bwMode="auto">
                     <a:xfrm>
                       <a:off x="0" y="0"/>
-                      <a:ext cx="6140450" cy="1370330"/>
+                      <a:ext cx="6152515" cy="1367790"/>
                     </a:xfrm>
                     <a:prstGeom prst="rect">
                       <a:avLst/>
@@ -2614,7 +2556,9 @@
         </w:rPr>
       </w:pPr>
       <w:r>
-        <w:rPr/>
+        <w:rPr>
+          <w:rFonts w:ascii="Liberation Sans" w:hAnsi="Liberation Sans"/>
+        </w:rPr>
       </w:r>
     </w:p>
     <w:p>
@@ -2638,7 +2582,9 @@
         </w:rPr>
       </w:pPr>
       <w:r>
-        <w:rPr/>
+        <w:rPr>
+          <w:rFonts w:ascii="Liberation Sans" w:hAnsi="Liberation Sans"/>
+        </w:rPr>
       </w:r>
     </w:p>
     <w:p>
@@ -2675,20 +2621,24 @@
         </w:rPr>
       </w:pPr>
       <w:r>
-        <w:rPr/>
-      </w:r>
-    </w:p>
-    <w:p>
-      <w:pPr>
-        <w:pStyle w:val="Normal"/>
-        <w:rPr>
-          <w:rFonts w:ascii="Liberation Sans" w:hAnsi="Liberation Sans"/>
-        </w:rPr>
-      </w:pPr>
-      <w:r>
-        <w:rPr/>
+        <w:rPr>
+          <w:rFonts w:ascii="Liberation Sans" w:hAnsi="Liberation Sans"/>
+        </w:rPr>
+      </w:r>
+    </w:p>
+    <w:p>
+      <w:pPr>
+        <w:pStyle w:val="Normal"/>
+        <w:rPr>
+          <w:rFonts w:ascii="Liberation Sans" w:hAnsi="Liberation Sans"/>
+        </w:rPr>
+      </w:pPr>
+      <w:r>
+        <w:rPr>
+          <w:rFonts w:ascii="Liberation Sans" w:hAnsi="Liberation Sans"/>
+        </w:rPr>
         <w:drawing>
-          <wp:anchor behindDoc="0" distT="0" distB="0" distL="0" distR="0" simplePos="0" locked="0" layoutInCell="1" allowOverlap="1" relativeHeight="17">
+          <wp:anchor behindDoc="0" distT="0" distB="0" distL="0" distR="0" simplePos="0" locked="0" layoutInCell="1" allowOverlap="1" relativeHeight="11">
             <wp:simplePos x="0" y="0"/>
             <wp:positionH relativeFrom="column">
               <wp:posOffset>360045</wp:posOffset>
@@ -2742,7 +2692,9 @@
         </w:rPr>
       </w:pPr>
       <w:r>
-        <w:rPr/>
+        <w:rPr>
+          <w:rFonts w:ascii="Liberation Sans" w:hAnsi="Liberation Sans"/>
+        </w:rPr>
       </w:r>
     </w:p>
     <w:p>
@@ -2770,7 +2722,9 @@
         </w:rPr>
       </w:pPr>
       <w:r>
-        <w:rPr/>
+        <w:rPr>
+          <w:rFonts w:ascii="Liberation Sans" w:hAnsi="Liberation Sans"/>
+        </w:rPr>
       </w:r>
     </w:p>
     <w:p>
@@ -2796,20 +2750,24 @@
         </w:rPr>
       </w:pPr>
       <w:r>
-        <w:rPr/>
-      </w:r>
-    </w:p>
-    <w:p>
-      <w:pPr>
-        <w:pStyle w:val="Normal"/>
-        <w:rPr>
-          <w:rFonts w:ascii="Liberation Sans" w:hAnsi="Liberation Sans"/>
-        </w:rPr>
-      </w:pPr>
-      <w:r>
-        <w:rPr/>
+        <w:rPr>
+          <w:rFonts w:ascii="Liberation Sans" w:hAnsi="Liberation Sans"/>
+        </w:rPr>
+      </w:r>
+    </w:p>
+    <w:p>
+      <w:pPr>
+        <w:pStyle w:val="Normal"/>
+        <w:rPr>
+          <w:rFonts w:ascii="Liberation Sans" w:hAnsi="Liberation Sans"/>
+        </w:rPr>
+      </w:pPr>
+      <w:r>
+        <w:rPr>
+          <w:rFonts w:ascii="Liberation Sans" w:hAnsi="Liberation Sans"/>
+        </w:rPr>
         <w:drawing>
-          <wp:anchor behindDoc="0" distT="0" distB="0" distL="0" distR="0" simplePos="0" locked="0" layoutInCell="1" allowOverlap="1" relativeHeight="18">
+          <wp:anchor behindDoc="0" distT="0" distB="0" distL="0" distR="0" simplePos="0" locked="0" layoutInCell="1" allowOverlap="1" relativeHeight="12">
             <wp:simplePos x="0" y="0"/>
             <wp:positionH relativeFrom="column">
               <wp:posOffset>360045</wp:posOffset>
@@ -2863,7 +2821,9 @@
         </w:rPr>
       </w:pPr>
       <w:r>
-        <w:rPr/>
+        <w:rPr>
+          <w:rFonts w:ascii="Liberation Sans" w:hAnsi="Liberation Sans"/>
+        </w:rPr>
       </w:r>
     </w:p>
     <w:p>
@@ -2887,20 +2847,24 @@
         </w:rPr>
       </w:pPr>
       <w:r>
-        <w:rPr/>
-      </w:r>
-    </w:p>
-    <w:p>
-      <w:pPr>
-        <w:pStyle w:val="Normal"/>
-        <w:rPr>
-          <w:rFonts w:ascii="Liberation Sans" w:hAnsi="Liberation Sans"/>
-        </w:rPr>
-      </w:pPr>
-      <w:r>
-        <w:rPr/>
+        <w:rPr>
+          <w:rFonts w:ascii="Liberation Sans" w:hAnsi="Liberation Sans"/>
+        </w:rPr>
+      </w:r>
+    </w:p>
+    <w:p>
+      <w:pPr>
+        <w:pStyle w:val="Normal"/>
+        <w:rPr>
+          <w:rFonts w:ascii="Liberation Sans" w:hAnsi="Liberation Sans"/>
+        </w:rPr>
+      </w:pPr>
+      <w:r>
+        <w:rPr>
+          <w:rFonts w:ascii="Liberation Sans" w:hAnsi="Liberation Sans"/>
+        </w:rPr>
         <w:drawing>
-          <wp:anchor behindDoc="0" distT="0" distB="0" distL="0" distR="0" simplePos="0" locked="0" layoutInCell="1" allowOverlap="1" relativeHeight="19">
+          <wp:anchor behindDoc="0" distT="0" distB="0" distL="0" distR="0" simplePos="0" locked="0" layoutInCell="1" allowOverlap="1" relativeHeight="13">
             <wp:simplePos x="0" y="0"/>
             <wp:positionH relativeFrom="column">
               <wp:posOffset>360045</wp:posOffset>
@@ -2954,18 +2918,22 @@
         </w:rPr>
       </w:pPr>
       <w:r>
-        <w:rPr/>
-      </w:r>
-    </w:p>
-    <w:p>
-      <w:pPr>
-        <w:pStyle w:val="Normal"/>
-        <w:rPr>
-          <w:rFonts w:ascii="Liberation Sans" w:hAnsi="Liberation Sans"/>
-        </w:rPr>
-      </w:pPr>
-      <w:r>
-        <w:rPr/>
+        <w:rPr>
+          <w:rFonts w:ascii="Liberation Sans" w:hAnsi="Liberation Sans"/>
+        </w:rPr>
+      </w:r>
+    </w:p>
+    <w:p>
+      <w:pPr>
+        <w:pStyle w:val="Normal"/>
+        <w:rPr>
+          <w:rFonts w:ascii="Liberation Sans" w:hAnsi="Liberation Sans"/>
+        </w:rPr>
+      </w:pPr>
+      <w:r>
+        <w:rPr>
+          <w:rFonts w:ascii="Liberation Sans" w:hAnsi="Liberation Sans"/>
+        </w:rPr>
       </w:r>
     </w:p>
     <w:p>
@@ -3024,7 +2992,9 @@
         </w:rPr>
       </w:pPr>
       <w:r>
-        <w:rPr/>
+        <w:rPr>
+          <w:rFonts w:ascii="Liberation Sans" w:hAnsi="Liberation Sans"/>
+        </w:rPr>
       </w:r>
     </w:p>
     <w:p>
@@ -3065,31 +3035,37 @@
         </w:rPr>
       </w:pPr>
       <w:r>
-        <w:rPr/>
-      </w:r>
-    </w:p>
-    <w:p>
-      <w:pPr>
-        <w:pStyle w:val="Normal"/>
-        <w:rPr>
-          <w:rFonts w:ascii="Liberation Sans" w:hAnsi="Liberation Sans"/>
-        </w:rPr>
-      </w:pPr>
-      <w:r>
-        <w:rPr/>
-      </w:r>
-    </w:p>
-    <w:p>
-      <w:pPr>
-        <w:pStyle w:val="Normal"/>
-        <w:rPr>
-          <w:rFonts w:ascii="Liberation Sans" w:hAnsi="Liberation Sans"/>
-        </w:rPr>
-      </w:pPr>
-      <w:r>
-        <w:rPr/>
+        <w:rPr>
+          <w:rFonts w:ascii="Liberation Sans" w:hAnsi="Liberation Sans"/>
+        </w:rPr>
+      </w:r>
+    </w:p>
+    <w:p>
+      <w:pPr>
+        <w:pStyle w:val="Normal"/>
+        <w:rPr>
+          <w:rFonts w:ascii="Liberation Sans" w:hAnsi="Liberation Sans"/>
+        </w:rPr>
+      </w:pPr>
+      <w:r>
+        <w:rPr>
+          <w:rFonts w:ascii="Liberation Sans" w:hAnsi="Liberation Sans"/>
+        </w:rPr>
+      </w:r>
+    </w:p>
+    <w:p>
+      <w:pPr>
+        <w:pStyle w:val="Normal"/>
+        <w:rPr>
+          <w:rFonts w:ascii="Liberation Sans" w:hAnsi="Liberation Sans"/>
+        </w:rPr>
+      </w:pPr>
+      <w:r>
+        <w:rPr>
+          <w:rFonts w:ascii="Liberation Sans" w:hAnsi="Liberation Sans"/>
+        </w:rPr>
         <w:drawing>
-          <wp:anchor behindDoc="0" distT="0" distB="0" distL="0" distR="0" simplePos="0" locked="0" layoutInCell="1" allowOverlap="1" relativeHeight="20">
+          <wp:anchor behindDoc="0" distT="0" distB="0" distL="0" distR="0" simplePos="0" locked="0" layoutInCell="1" allowOverlap="1" relativeHeight="14">
             <wp:simplePos x="0" y="0"/>
             <wp:positionH relativeFrom="column">
               <wp:posOffset>360045</wp:posOffset>
@@ -3143,18 +3119,22 @@
         </w:rPr>
       </w:pPr>
       <w:r>
-        <w:rPr/>
-      </w:r>
-    </w:p>
-    <w:p>
-      <w:pPr>
-        <w:pStyle w:val="Normal"/>
-        <w:rPr>
-          <w:rFonts w:ascii="Liberation Sans" w:hAnsi="Liberation Sans"/>
-        </w:rPr>
-      </w:pPr>
-      <w:r>
-        <w:rPr/>
+        <w:rPr>
+          <w:rFonts w:ascii="Liberation Sans" w:hAnsi="Liberation Sans"/>
+        </w:rPr>
+      </w:r>
+    </w:p>
+    <w:p>
+      <w:pPr>
+        <w:pStyle w:val="Normal"/>
+        <w:rPr>
+          <w:rFonts w:ascii="Liberation Sans" w:hAnsi="Liberation Sans"/>
+        </w:rPr>
+      </w:pPr>
+      <w:r>
+        <w:rPr>
+          <w:rFonts w:ascii="Liberation Sans" w:hAnsi="Liberation Sans"/>
+        </w:rPr>
       </w:r>
     </w:p>
     <w:p>
@@ -3178,20 +3158,24 @@
         </w:rPr>
       </w:pPr>
       <w:r>
-        <w:rPr/>
-      </w:r>
-    </w:p>
-    <w:p>
-      <w:pPr>
-        <w:pStyle w:val="Normal"/>
-        <w:rPr>
-          <w:rFonts w:ascii="Liberation Sans" w:hAnsi="Liberation Sans"/>
-        </w:rPr>
-      </w:pPr>
-      <w:r>
-        <w:rPr/>
+        <w:rPr>
+          <w:rFonts w:ascii="Liberation Sans" w:hAnsi="Liberation Sans"/>
+        </w:rPr>
+      </w:r>
+    </w:p>
+    <w:p>
+      <w:pPr>
+        <w:pStyle w:val="Normal"/>
+        <w:rPr>
+          <w:rFonts w:ascii="Liberation Sans" w:hAnsi="Liberation Sans"/>
+        </w:rPr>
+      </w:pPr>
+      <w:r>
+        <w:rPr>
+          <w:rFonts w:ascii="Liberation Sans" w:hAnsi="Liberation Sans"/>
+        </w:rPr>
         <w:drawing>
-          <wp:anchor behindDoc="0" distT="0" distB="0" distL="0" distR="0" simplePos="0" locked="0" layoutInCell="1" allowOverlap="1" relativeHeight="21">
+          <wp:anchor behindDoc="0" distT="0" distB="0" distL="0" distR="0" simplePos="0" locked="0" layoutInCell="1" allowOverlap="1" relativeHeight="15">
             <wp:simplePos x="0" y="0"/>
             <wp:positionH relativeFrom="column">
               <wp:posOffset>360045</wp:posOffset>
@@ -3258,18 +3242,22 @@
         </w:rPr>
       </w:pPr>
       <w:r>
-        <w:rPr/>
-      </w:r>
-    </w:p>
-    <w:p>
-      <w:pPr>
-        <w:pStyle w:val="Normal"/>
-        <w:rPr>
-          <w:rFonts w:ascii="Liberation Sans" w:hAnsi="Liberation Sans"/>
-        </w:rPr>
-      </w:pPr>
-      <w:r>
-        <w:rPr/>
+        <w:rPr>
+          <w:rFonts w:ascii="Liberation Sans" w:hAnsi="Liberation Sans"/>
+        </w:rPr>
+      </w:r>
+    </w:p>
+    <w:p>
+      <w:pPr>
+        <w:pStyle w:val="Normal"/>
+        <w:rPr>
+          <w:rFonts w:ascii="Liberation Sans" w:hAnsi="Liberation Sans"/>
+        </w:rPr>
+      </w:pPr>
+      <w:r>
+        <w:rPr>
+          <w:rFonts w:ascii="Liberation Sans" w:hAnsi="Liberation Sans"/>
+        </w:rPr>
       </w:r>
     </w:p>
     <w:p>
@@ -4495,6 +4483,132 @@
       <w:rFonts w:cs="OpenSymbol"/>
     </w:rPr>
   </w:style>
+  <w:style w:type="character" w:styleId="ListLabel91">
+    <w:name w:val="ListLabel 91"/>
+    <w:qFormat/>
+    <w:rPr>
+      <w:rFonts w:cs="OpenSymbol"/>
+    </w:rPr>
+  </w:style>
+  <w:style w:type="character" w:styleId="ListLabel92">
+    <w:name w:val="ListLabel 92"/>
+    <w:qFormat/>
+    <w:rPr>
+      <w:rFonts w:cs="OpenSymbol"/>
+    </w:rPr>
+  </w:style>
+  <w:style w:type="character" w:styleId="ListLabel93">
+    <w:name w:val="ListLabel 93"/>
+    <w:qFormat/>
+    <w:rPr>
+      <w:rFonts w:cs="OpenSymbol"/>
+    </w:rPr>
+  </w:style>
+  <w:style w:type="character" w:styleId="ListLabel94">
+    <w:name w:val="ListLabel 94"/>
+    <w:qFormat/>
+    <w:rPr>
+      <w:rFonts w:cs="OpenSymbol"/>
+    </w:rPr>
+  </w:style>
+  <w:style w:type="character" w:styleId="ListLabel95">
+    <w:name w:val="ListLabel 95"/>
+    <w:qFormat/>
+    <w:rPr>
+      <w:rFonts w:cs="OpenSymbol"/>
+    </w:rPr>
+  </w:style>
+  <w:style w:type="character" w:styleId="ListLabel96">
+    <w:name w:val="ListLabel 96"/>
+    <w:qFormat/>
+    <w:rPr>
+      <w:rFonts w:cs="OpenSymbol"/>
+    </w:rPr>
+  </w:style>
+  <w:style w:type="character" w:styleId="ListLabel97">
+    <w:name w:val="ListLabel 97"/>
+    <w:qFormat/>
+    <w:rPr>
+      <w:rFonts w:cs="OpenSymbol"/>
+    </w:rPr>
+  </w:style>
+  <w:style w:type="character" w:styleId="ListLabel98">
+    <w:name w:val="ListLabel 98"/>
+    <w:qFormat/>
+    <w:rPr>
+      <w:rFonts w:cs="OpenSymbol"/>
+    </w:rPr>
+  </w:style>
+  <w:style w:type="character" w:styleId="ListLabel99">
+    <w:name w:val="ListLabel 99"/>
+    <w:qFormat/>
+    <w:rPr>
+      <w:rFonts w:cs="OpenSymbol"/>
+    </w:rPr>
+  </w:style>
+  <w:style w:type="character" w:styleId="ListLabel100">
+    <w:name w:val="ListLabel 100"/>
+    <w:qFormat/>
+    <w:rPr>
+      <w:rFonts w:ascii="Liberation Sans" w:hAnsi="Liberation Sans" w:cs="OpenSymbol"/>
+    </w:rPr>
+  </w:style>
+  <w:style w:type="character" w:styleId="ListLabel101">
+    <w:name w:val="ListLabel 101"/>
+    <w:qFormat/>
+    <w:rPr>
+      <w:rFonts w:cs="OpenSymbol"/>
+    </w:rPr>
+  </w:style>
+  <w:style w:type="character" w:styleId="ListLabel102">
+    <w:name w:val="ListLabel 102"/>
+    <w:qFormat/>
+    <w:rPr>
+      <w:rFonts w:cs="OpenSymbol"/>
+    </w:rPr>
+  </w:style>
+  <w:style w:type="character" w:styleId="ListLabel103">
+    <w:name w:val="ListLabel 103"/>
+    <w:qFormat/>
+    <w:rPr>
+      <w:rFonts w:cs="OpenSymbol"/>
+    </w:rPr>
+  </w:style>
+  <w:style w:type="character" w:styleId="ListLabel104">
+    <w:name w:val="ListLabel 104"/>
+    <w:qFormat/>
+    <w:rPr>
+      <w:rFonts w:cs="OpenSymbol"/>
+    </w:rPr>
+  </w:style>
+  <w:style w:type="character" w:styleId="ListLabel105">
+    <w:name w:val="ListLabel 105"/>
+    <w:qFormat/>
+    <w:rPr>
+      <w:rFonts w:cs="OpenSymbol"/>
+    </w:rPr>
+  </w:style>
+  <w:style w:type="character" w:styleId="ListLabel106">
+    <w:name w:val="ListLabel 106"/>
+    <w:qFormat/>
+    <w:rPr>
+      <w:rFonts w:cs="OpenSymbol"/>
+    </w:rPr>
+  </w:style>
+  <w:style w:type="character" w:styleId="ListLabel107">
+    <w:name w:val="ListLabel 107"/>
+    <w:qFormat/>
+    <w:rPr>
+      <w:rFonts w:cs="OpenSymbol"/>
+    </w:rPr>
+  </w:style>
+  <w:style w:type="character" w:styleId="ListLabel108">
+    <w:name w:val="ListLabel 108"/>
+    <w:qFormat/>
+    <w:rPr>
+      <w:rFonts w:cs="OpenSymbol"/>
+    </w:rPr>
+  </w:style>
   <w:style w:type="paragraph" w:styleId="Titre">
     <w:name w:val="Titre"/>
     <w:basedOn w:val="Normal"/>

</xml_diff>